<commit_message>
resume update graduation date
</commit_message>
<xml_diff>
--- a/Christopher Habib - Resume.docx
+++ b/Christopher Habib - Resume.docx
@@ -1270,7 +1270,21 @@
         <w:rPr>
           <w:b/>
         </w:rPr>
-        <w:t>Graduating July 2019</w:t>
+        <w:t>Graduat</w:t>
+      </w:r>
+      <w:r>
+        <w:rPr>
+          <w:b/>
+        </w:rPr>
+        <w:t>ed</w:t>
+      </w:r>
+      <w:bookmarkStart w:id="1" w:name="_GoBack"/>
+      <w:bookmarkEnd w:id="1"/>
+      <w:r>
+        <w:rPr>
+          <w:b/>
+        </w:rPr>
+        <w:t xml:space="preserve"> July 2019</w:t>
       </w:r>
     </w:p>
     <w:p>
@@ -1697,8 +1711,6 @@
       <w:r>
         <w:t>Match parking rates at different locations with the number of fine counts, and identify any potential trends in data</w:t>
       </w:r>
-      <w:bookmarkStart w:id="1" w:name="_GoBack"/>
-      <w:bookmarkEnd w:id="1"/>
     </w:p>
     <w:p>
       <w:pPr>

</xml_diff>